<commit_message>
progress report 2 docs
</commit_message>
<xml_diff>
--- a/ProjectDocs/ProgressReportPhase2.docx
+++ b/ProjectDocs/ProgressReportPhase2.docx
@@ -178,20 +178,8 @@
           <w:szCs w:val="24"/>
           <w:u w:val="single"/>
         </w:rPr>
-        <w:t xml:space="preserve">The </w:t>
-      </w:r>
-      <w:proofErr w:type="spellStart"/>
-      <w:r>
-        <w:rPr>
-          <w:rFonts w:ascii="Arial" w:hAnsi="Arial" w:cs="Arial"/>
-          <w:b/>
-          <w:sz w:val="24"/>
-          <w:szCs w:val="24"/>
-          <w:u w:val="single"/>
-        </w:rPr>
-        <w:t>SKYentists</w:t>
-      </w:r>
-      <w:proofErr w:type="spellEnd"/>
+        <w:t>The SKYentists</w:t>
+      </w:r>
       <w:r>
         <w:rPr>
           <w:rFonts w:ascii="Arial" w:hAnsi="Arial" w:cs="Arial"/>
@@ -387,6 +375,165 @@
     <w:p>
       <w:pPr>
         <w:rPr>
+          <w:bCs/>
+          <w:sz w:val="24"/>
+          <w:szCs w:val="24"/>
+        </w:rPr>
+      </w:pPr>
+      <w:r>
+        <w:rPr>
+          <w:bCs/>
+          <w:sz w:val="24"/>
+          <w:szCs w:val="24"/>
+        </w:rPr>
+        <w:t>Continued to code the phase-base implementation plan (Phase 2 and 3):</w:t>
+      </w:r>
+    </w:p>
+    <w:p>
+      <w:pPr>
+        <w:pStyle w:val="ListParagraph"/>
+        <w:numPr>
+          <w:ilvl w:val="0"/>
+          <w:numId w:val="4"/>
+        </w:numPr>
+        <w:rPr>
+          <w:bCs/>
+          <w:sz w:val="24"/>
+          <w:szCs w:val="24"/>
+        </w:rPr>
+      </w:pPr>
+      <w:r>
+        <w:rPr>
+          <w:bCs/>
+          <w:sz w:val="24"/>
+          <w:szCs w:val="24"/>
+        </w:rPr>
+        <w:t>Calculated flux tower weights</w:t>
+      </w:r>
+    </w:p>
+    <w:p>
+      <w:pPr>
+        <w:pStyle w:val="ListParagraph"/>
+        <w:numPr>
+          <w:ilvl w:val="0"/>
+          <w:numId w:val="4"/>
+        </w:numPr>
+        <w:rPr>
+          <w:bCs/>
+          <w:sz w:val="24"/>
+          <w:szCs w:val="24"/>
+        </w:rPr>
+      </w:pPr>
+      <w:r>
+        <w:rPr>
+          <w:bCs/>
+          <w:sz w:val="24"/>
+          <w:szCs w:val="24"/>
+        </w:rPr>
+        <w:t>Guide user through outlier removal processes</w:t>
+      </w:r>
+    </w:p>
+    <w:p>
+      <w:pPr>
+        <w:pStyle w:val="ListParagraph"/>
+        <w:numPr>
+          <w:ilvl w:val="0"/>
+          <w:numId w:val="4"/>
+        </w:numPr>
+        <w:rPr>
+          <w:bCs/>
+          <w:sz w:val="24"/>
+          <w:szCs w:val="24"/>
+        </w:rPr>
+      </w:pPr>
+      <w:r>
+        <w:rPr>
+          <w:bCs/>
+          <w:sz w:val="24"/>
+          <w:szCs w:val="24"/>
+        </w:rPr>
+        <w:t>Run Analytical and Numerical spin ups</w:t>
+      </w:r>
+    </w:p>
+    <w:p>
+      <w:pPr>
+        <w:pStyle w:val="ListParagraph"/>
+        <w:numPr>
+          <w:ilvl w:val="0"/>
+          <w:numId w:val="4"/>
+        </w:numPr>
+        <w:rPr>
+          <w:bCs/>
+          <w:sz w:val="24"/>
+          <w:szCs w:val="24"/>
+        </w:rPr>
+      </w:pPr>
+      <w:r>
+        <w:rPr>
+          <w:bCs/>
+          <w:sz w:val="24"/>
+          <w:szCs w:val="24"/>
+        </w:rPr>
+        <w:t>Calculate/Display GPP and RECO ramp functions</w:t>
+      </w:r>
+    </w:p>
+    <w:p>
+      <w:pPr>
+        <w:pStyle w:val="ListParagraph"/>
+        <w:numPr>
+          <w:ilvl w:val="0"/>
+          <w:numId w:val="4"/>
+        </w:numPr>
+        <w:rPr>
+          <w:bCs/>
+          <w:sz w:val="24"/>
+          <w:szCs w:val="24"/>
+        </w:rPr>
+      </w:pPr>
+      <w:r>
+        <w:rPr>
+          <w:bCs/>
+          <w:sz w:val="24"/>
+          <w:szCs w:val="24"/>
+        </w:rPr>
+        <w:t>User choosing RECO hyperparameters Pk and Prh</w:t>
+      </w:r>
+    </w:p>
+    <w:p>
+      <w:pPr>
+        <w:pStyle w:val="ListParagraph"/>
+        <w:numPr>
+          <w:ilvl w:val="0"/>
+          <w:numId w:val="4"/>
+        </w:numPr>
+        <w:rPr>
+          <w:bCs/>
+          <w:sz w:val="24"/>
+          <w:szCs w:val="24"/>
+        </w:rPr>
+      </w:pPr>
+      <w:r>
+        <w:rPr>
+          <w:bCs/>
+          <w:sz w:val="24"/>
+          <w:szCs w:val="24"/>
+        </w:rPr>
+        <w:t>Remove negative values from optimization processes</w:t>
+      </w:r>
+    </w:p>
+    <w:p>
+      <w:r>
+        <w:rPr>
+          <w:bCs/>
+          <w:sz w:val="24"/>
+          <w:szCs w:val="24"/>
+        </w:rPr>
+        <w:t>The team also submitted an abstract to the UM Conference on Undergraduate Research (UMCUR).</w:t>
+      </w:r>
+    </w:p>
+    <w:p>
+      <w:pPr>
+        <w:rPr>
           <w:b/>
           <w:sz w:val="24"/>
           <w:szCs w:val="24"/>
@@ -411,89 +558,88 @@
       </w:pPr>
       <w:r>
         <w:rPr>
-          <w:b/>
-          <w:sz w:val="24"/>
-          <w:szCs w:val="24"/>
-        </w:rPr>
-        <w:tab/>
-      </w:r>
-      <w:r>
-        <w:rPr>
-          <w:bCs/>
-          <w:sz w:val="24"/>
-          <w:szCs w:val="24"/>
-        </w:rPr>
-        <w:t xml:space="preserve"> </w:t>
-      </w:r>
-    </w:p>
-    <w:p>
-      <w:pPr>
-        <w:rPr>
-          <w:b/>
-          <w:sz w:val="24"/>
-          <w:szCs w:val="24"/>
-        </w:rPr>
-      </w:pPr>
-      <w:r>
-        <w:rPr>
-          <w:b/>
-          <w:sz w:val="24"/>
-          <w:szCs w:val="24"/>
-        </w:rPr>
-        <w:t xml:space="preserve">What </w:t>
-      </w:r>
-      <w:proofErr w:type="gramStart"/>
-      <w:r>
-        <w:rPr>
-          <w:b/>
-          <w:sz w:val="24"/>
-          <w:szCs w:val="24"/>
-        </w:rPr>
-        <w:t>particular challenges</w:t>
-      </w:r>
-      <w:proofErr w:type="gramEnd"/>
-      <w:r>
-        <w:rPr>
-          <w:b/>
-          <w:sz w:val="24"/>
-          <w:szCs w:val="24"/>
-        </w:rPr>
-        <w:t xml:space="preserve"> did the team face?</w:t>
-      </w:r>
-    </w:p>
-    <w:p>
-      <w:pPr>
-        <w:rPr>
-          <w:bCs/>
-          <w:sz w:val="24"/>
-          <w:szCs w:val="24"/>
-        </w:rPr>
-      </w:pPr>
-      <w:r>
-        <w:rPr>
-          <w:b/>
-          <w:sz w:val="24"/>
-          <w:szCs w:val="24"/>
-        </w:rPr>
-        <w:tab/>
-      </w:r>
-      <w:r>
-        <w:rPr>
-          <w:bCs/>
-          <w:sz w:val="24"/>
-          <w:szCs w:val="24"/>
-        </w:rPr>
-        <w:t xml:space="preserve"> </w:t>
-      </w:r>
-    </w:p>
-    <w:p>
-      <w:pPr>
-        <w:rPr>
-          <w:b/>
-          <w:sz w:val="24"/>
-          <w:szCs w:val="24"/>
-        </w:rPr>
-      </w:pPr>
+          <w:bCs/>
+          <w:sz w:val="24"/>
+          <w:szCs w:val="24"/>
+        </w:rPr>
+        <w:t>The team planned to build an intuitive UI but were too hyper-focused on the back-end to make a usable interface. The team also did not have a pilot testing script ready for Dr. Reimer for a scheduled pilot test.</w:t>
+      </w:r>
+    </w:p>
+    <w:p>
+      <w:pPr>
+        <w:rPr>
+          <w:b/>
+          <w:sz w:val="24"/>
+          <w:szCs w:val="24"/>
+        </w:rPr>
+      </w:pPr>
+      <w:r>
+        <w:rPr>
+          <w:b/>
+          <w:sz w:val="24"/>
+          <w:szCs w:val="24"/>
+        </w:rPr>
+        <w:t>What particular challenges did the team face?</w:t>
+      </w:r>
+    </w:p>
+    <w:p>
+      <w:pPr>
+        <w:pStyle w:val="ListParagraph"/>
+        <w:numPr>
+          <w:ilvl w:val="0"/>
+          <w:numId w:val="7"/>
+        </w:numPr>
+        <w:spacing w:line="256" w:lineRule="auto"/>
+      </w:pPr>
+      <w:r>
+        <w:rPr>
+          <w:bCs/>
+          <w:sz w:val="24"/>
+          <w:szCs w:val="24"/>
+        </w:rPr>
+        <w:t>Preprocessing steps with input data-sets (fixed by Arthur)</w:t>
+      </w:r>
+    </w:p>
+    <w:p>
+      <w:pPr>
+        <w:pStyle w:val="ListParagraph"/>
+        <w:numPr>
+          <w:ilvl w:val="0"/>
+          <w:numId w:val="7"/>
+        </w:numPr>
+        <w:spacing w:line="256" w:lineRule="auto"/>
+        <w:rPr>
+          <w:bCs/>
+          <w:sz w:val="24"/>
+          <w:szCs w:val="24"/>
+        </w:rPr>
+      </w:pPr>
+      <w:r>
+        <w:rPr>
+          <w:bCs/>
+          <w:sz w:val="24"/>
+          <w:szCs w:val="24"/>
+        </w:rPr>
+        <w:t>Seamlessly connecting all of the team’s separate classes and functions</w:t>
+      </w:r>
+    </w:p>
+    <w:p>
+      <w:pPr>
+        <w:pStyle w:val="ListParagraph"/>
+        <w:numPr>
+          <w:ilvl w:val="0"/>
+          <w:numId w:val="7"/>
+        </w:numPr>
+        <w:spacing w:line="256" w:lineRule="auto"/>
+      </w:pPr>
+      <w:r>
+        <w:rPr>
+          <w:bCs/>
+          <w:sz w:val="24"/>
+          <w:szCs w:val="24"/>
+        </w:rPr>
+        <w:t>Scheduling and all meeting at once</w:t>
+      </w:r>
     </w:p>
     <w:p>
       <w:pPr>
@@ -514,19 +660,38 @@
     </w:p>
     <w:p>
       <w:pPr>
-        <w:rPr>
-          <w:bCs/>
-          <w:sz w:val="24"/>
-          <w:szCs w:val="24"/>
-        </w:rPr>
-      </w:pPr>
-      <w:r>
-        <w:rPr>
-          <w:bCs/>
-          <w:sz w:val="24"/>
-          <w:szCs w:val="24"/>
-        </w:rPr>
-        <w:t xml:space="preserve"> </w:t>
+        <w:pStyle w:val="ListParagraph"/>
+        <w:numPr>
+          <w:ilvl w:val="0"/>
+          <w:numId w:val="8"/>
+        </w:numPr>
+        <w:spacing w:line="256" w:lineRule="auto"/>
+      </w:pPr>
+      <w:r>
+        <w:rPr>
+          <w:bCs/>
+          <w:sz w:val="24"/>
+          <w:szCs w:val="24"/>
+        </w:rPr>
+        <w:t>Submitting an abstract to UMCUR</w:t>
+      </w:r>
+    </w:p>
+    <w:p>
+      <w:pPr>
+        <w:pStyle w:val="ListParagraph"/>
+        <w:numPr>
+          <w:ilvl w:val="0"/>
+          <w:numId w:val="8"/>
+        </w:numPr>
+        <w:spacing w:line="256" w:lineRule="auto"/>
+      </w:pPr>
+      <w:r>
+        <w:rPr>
+          <w:bCs/>
+          <w:sz w:val="24"/>
+          <w:szCs w:val="24"/>
+        </w:rPr>
+        <w:t>Stitching together code team-mates wrote independently into one unified piece of software.</w:t>
       </w:r>
     </w:p>
     <w:p>
@@ -571,82 +736,125 @@
       </w:r>
     </w:p>
     <w:p>
-      <w:pPr>
-        <w:rPr>
-          <w:bCs/>
-          <w:sz w:val="24"/>
-          <w:szCs w:val="24"/>
-        </w:rPr>
-      </w:pPr>
-      <w:r>
-        <w:rPr>
-          <w:b/>
-          <w:sz w:val="24"/>
-          <w:szCs w:val="24"/>
-        </w:rPr>
-        <w:tab/>
-      </w:r>
-    </w:p>
-    <w:p>
-      <w:pPr>
-        <w:rPr>
-          <w:bCs/>
-          <w:sz w:val="24"/>
-          <w:szCs w:val="24"/>
-        </w:rPr>
-      </w:pPr>
-      <w:r>
-        <w:rPr>
-          <w:bCs/>
-          <w:sz w:val="24"/>
-          <w:szCs w:val="24"/>
-        </w:rPr>
-        <w:tab/>
-      </w:r>
-      <w:r>
-        <w:rPr>
-          <w:bCs/>
-          <w:sz w:val="24"/>
-          <w:szCs w:val="24"/>
-        </w:rPr>
-        <w:tab/>
-      </w:r>
-    </w:p>
-    <w:p>
-      <w:pPr>
-        <w:rPr>
-          <w:b/>
-          <w:sz w:val="24"/>
-          <w:szCs w:val="24"/>
-        </w:rPr>
-      </w:pPr>
-      <w:r>
-        <w:rPr>
-          <w:b/>
-          <w:sz w:val="24"/>
-          <w:szCs w:val="24"/>
-        </w:rPr>
-        <w:t>Any other concerns the team would like to mention?</w:t>
-      </w:r>
-    </w:p>
-    <w:p>
-      <w:pPr>
-        <w:rPr>
-          <w:bCs/>
-          <w:sz w:val="24"/>
-          <w:szCs w:val="24"/>
-        </w:rPr>
-      </w:pPr>
-      <w:r>
-        <w:rPr>
-          <w:b/>
-          <w:sz w:val="24"/>
-          <w:szCs w:val="24"/>
-        </w:rPr>
-        <w:tab/>
-      </w:r>
+      <w:r>
+        <w:rPr>
+          <w:bCs/>
+          <w:sz w:val="24"/>
+          <w:szCs w:val="24"/>
+        </w:rPr>
+        <w:lastRenderedPageBreak/>
+        <w:t>The team will complete the rest of the project as outlined in phases 3 4 of our implementation plan, which include:</w:t>
+      </w:r>
+    </w:p>
+    <w:p>
+      <w:pPr>
+        <w:pStyle w:val="ListParagraph"/>
+        <w:numPr>
+          <w:ilvl w:val="0"/>
+          <w:numId w:val="8"/>
+        </w:numPr>
+        <w:spacing w:line="256" w:lineRule="auto"/>
+        <w:rPr>
+          <w:bCs/>
+          <w:sz w:val="24"/>
+          <w:szCs w:val="24"/>
+        </w:rPr>
+      </w:pPr>
+      <w:r>
+        <w:rPr>
+          <w:bCs/>
+          <w:sz w:val="24"/>
+          <w:szCs w:val="24"/>
+        </w:rPr>
+        <w:t>Reporting differences in original and optimized GPP and RECO parameters</w:t>
+      </w:r>
+    </w:p>
+    <w:p>
+      <w:pPr>
+        <w:pStyle w:val="ListParagraph"/>
+        <w:numPr>
+          <w:ilvl w:val="0"/>
+          <w:numId w:val="8"/>
+        </w:numPr>
+        <w:spacing w:line="256" w:lineRule="auto"/>
+      </w:pPr>
+      <w:r>
+        <w:rPr>
+          <w:bCs/>
+          <w:sz w:val="24"/>
+          <w:szCs w:val="24"/>
+        </w:rPr>
+        <w:t>Calculating and displaying SOC estimations</w:t>
+      </w:r>
+    </w:p>
+    <w:p>
+      <w:pPr>
+        <w:pStyle w:val="ListParagraph"/>
+        <w:numPr>
+          <w:ilvl w:val="0"/>
+          <w:numId w:val="8"/>
+        </w:numPr>
+        <w:spacing w:line="256" w:lineRule="auto"/>
+      </w:pPr>
+      <w:r>
+        <w:rPr>
+          <w:bCs/>
+          <w:sz w:val="24"/>
+          <w:szCs w:val="24"/>
+        </w:rPr>
+        <w:t>Calculating statistical errors (root-mean square errors) and reporting relevant statistics (means, standard deviations, etc.)</w:t>
+      </w:r>
+    </w:p>
+    <w:p>
+      <w:r>
+        <w:rPr>
+          <w:bCs/>
+          <w:sz w:val="24"/>
+          <w:szCs w:val="24"/>
+        </w:rPr>
+        <w:t>The team will work on the back end and user interface in parallel. Once both are mostly completed, several user testing sessions will take place, using the existing pilot testing script. Then the team will make a poster for UMCUR.</w:t>
+      </w:r>
+    </w:p>
+    <w:p>
+      <w:pPr>
+        <w:rPr>
+          <w:b/>
+          <w:sz w:val="24"/>
+          <w:szCs w:val="24"/>
+        </w:rPr>
+      </w:pPr>
       <w:bookmarkStart w:id="0" w:name="_GoBack"/>
       <w:bookmarkEnd w:id="0"/>
+      <w:r>
+        <w:rPr>
+          <w:b/>
+          <w:sz w:val="24"/>
+          <w:szCs w:val="24"/>
+        </w:rPr>
+        <w:t>Any other concerns the team would like to mention?</w:t>
+      </w:r>
+    </w:p>
+    <w:p>
+      <w:pPr>
+        <w:pStyle w:val="ListParagraph"/>
+        <w:numPr>
+          <w:ilvl w:val="0"/>
+          <w:numId w:val="6"/>
+        </w:numPr>
+        <w:rPr>
+          <w:bCs/>
+          <w:sz w:val="24"/>
+          <w:szCs w:val="24"/>
+        </w:rPr>
+      </w:pPr>
+      <w:r>
+        <w:rPr>
+          <w:bCs/>
+          <w:sz w:val="24"/>
+          <w:szCs w:val="24"/>
+        </w:rPr>
+        <w:t>Finding enough scientific users to diversify the user testing pool</w:t>
+      </w:r>
     </w:p>
     <w:sectPr>
       <w:pgSz w:w="12240" w:h="15840"/>
@@ -661,6 +869,119 @@
 <file path=word/numbering.xml><?xml version="1.0" encoding="utf-8"?>
 <w:numbering xmlns:wpc="http://schemas.microsoft.com/office/word/2010/wordprocessingCanvas" xmlns:cx="http://schemas.microsoft.com/office/drawing/2014/chartex" xmlns:cx1="http://schemas.microsoft.com/office/drawing/2015/9/8/chartex" xmlns:cx2="http://schemas.microsoft.com/office/drawing/2015/10/21/chartex" xmlns:cx3="http://schemas.microsoft.com/office/drawing/2016/5/9/chartex" xmlns:cx4="http://schemas.microsoft.com/office/drawing/2016/5/10/chartex" xmlns:cx5="http://schemas.microsoft.com/office/drawing/2016/5/11/chartex" xmlns:cx6="http://schemas.microsoft.com/office/drawing/2016/5/12/chartex" xmlns:cx7="http://schemas.microsoft.com/office/drawing/2016/5/13/chartex" xmlns:cx8="http://schemas.microsoft.com/office/drawing/2016/5/14/chartex" xmlns:mc="http://schemas.openxmlformats.org/markup-compatibility/2006" xmlns:aink="http://schemas.microsoft.com/office/drawing/2016/ink" xmlns:am3d="http://schemas.microsoft.com/office/drawing/2017/model3d" xmlns:o="urn:schemas-microsoft-com:office:office" xmlns:r="http://schemas.openxmlformats.org/officeDocument/2006/relationships" xmlns:m="http://schemas.openxmlformats.org/officeDocument/2006/math" xmlns:v="urn:schemas-microsoft-com:vml" xmlns:wp14="http://schemas.microsoft.com/office/word/2010/wordprocessingDrawing" xmlns:wp="http://schemas.openxmlformats.org/drawingml/2006/wordprocessingDrawing" xmlns:w10="urn:schemas-microsoft-com:office:word" xmlns:w="http://schemas.openxmlformats.org/wordprocessingml/2006/main" xmlns:w14="http://schemas.microsoft.com/office/word/2010/wordml" xmlns:w15="http://schemas.microsoft.com/office/word/2012/wordml" xmlns:w16cid="http://schemas.microsoft.com/office/word/2016/wordml/cid" xmlns:w16se="http://schemas.microsoft.com/office/word/2015/wordml/symex" xmlns:wpg="http://schemas.microsoft.com/office/word/2010/wordprocessingGroup" xmlns:wpi="http://schemas.microsoft.com/office/word/2010/wordprocessingInk" xmlns:wne="http://schemas.microsoft.com/office/word/2006/wordml" xmlns:wps="http://schemas.microsoft.com/office/word/2010/wordprocessingShape" mc:Ignorable="w14 w15 w16se w16cid wp14">
   <w:abstractNum w:abstractNumId="0" w15:restartNumberingAfterBreak="0">
+    <w:nsid w:val="01833341"/>
+    <w:multiLevelType w:val="hybridMultilevel"/>
+    <w:tmpl w:val="39F0395E"/>
+    <w:lvl w:ilvl="0" w:tplc="04090001">
+      <w:start w:val="1"/>
+      <w:numFmt w:val="bullet"/>
+      <w:lvlText w:val=""/>
+      <w:lvlJc w:val="left"/>
+      <w:pPr>
+        <w:ind w:left="770" w:hanging="360"/>
+      </w:pPr>
+      <w:rPr>
+        <w:rFonts w:ascii="Symbol" w:hAnsi="Symbol" w:hint="default"/>
+      </w:rPr>
+    </w:lvl>
+    <w:lvl w:ilvl="1" w:tplc="04090003" w:tentative="1">
+      <w:start w:val="1"/>
+      <w:numFmt w:val="bullet"/>
+      <w:lvlText w:val="o"/>
+      <w:lvlJc w:val="left"/>
+      <w:pPr>
+        <w:ind w:left="1490" w:hanging="360"/>
+      </w:pPr>
+      <w:rPr>
+        <w:rFonts w:ascii="Courier New" w:hAnsi="Courier New" w:cs="Courier New" w:hint="default"/>
+      </w:rPr>
+    </w:lvl>
+    <w:lvl w:ilvl="2" w:tplc="04090005" w:tentative="1">
+      <w:start w:val="1"/>
+      <w:numFmt w:val="bullet"/>
+      <w:lvlText w:val=""/>
+      <w:lvlJc w:val="left"/>
+      <w:pPr>
+        <w:ind w:left="2210" w:hanging="360"/>
+      </w:pPr>
+      <w:rPr>
+        <w:rFonts w:ascii="Wingdings" w:hAnsi="Wingdings" w:hint="default"/>
+      </w:rPr>
+    </w:lvl>
+    <w:lvl w:ilvl="3" w:tplc="04090001" w:tentative="1">
+      <w:start w:val="1"/>
+      <w:numFmt w:val="bullet"/>
+      <w:lvlText w:val=""/>
+      <w:lvlJc w:val="left"/>
+      <w:pPr>
+        <w:ind w:left="2930" w:hanging="360"/>
+      </w:pPr>
+      <w:rPr>
+        <w:rFonts w:ascii="Symbol" w:hAnsi="Symbol" w:hint="default"/>
+      </w:rPr>
+    </w:lvl>
+    <w:lvl w:ilvl="4" w:tplc="04090003" w:tentative="1">
+      <w:start w:val="1"/>
+      <w:numFmt w:val="bullet"/>
+      <w:lvlText w:val="o"/>
+      <w:lvlJc w:val="left"/>
+      <w:pPr>
+        <w:ind w:left="3650" w:hanging="360"/>
+      </w:pPr>
+      <w:rPr>
+        <w:rFonts w:ascii="Courier New" w:hAnsi="Courier New" w:cs="Courier New" w:hint="default"/>
+      </w:rPr>
+    </w:lvl>
+    <w:lvl w:ilvl="5" w:tplc="04090005" w:tentative="1">
+      <w:start w:val="1"/>
+      <w:numFmt w:val="bullet"/>
+      <w:lvlText w:val=""/>
+      <w:lvlJc w:val="left"/>
+      <w:pPr>
+        <w:ind w:left="4370" w:hanging="360"/>
+      </w:pPr>
+      <w:rPr>
+        <w:rFonts w:ascii="Wingdings" w:hAnsi="Wingdings" w:hint="default"/>
+      </w:rPr>
+    </w:lvl>
+    <w:lvl w:ilvl="6" w:tplc="04090001" w:tentative="1">
+      <w:start w:val="1"/>
+      <w:numFmt w:val="bullet"/>
+      <w:lvlText w:val=""/>
+      <w:lvlJc w:val="left"/>
+      <w:pPr>
+        <w:ind w:left="5090" w:hanging="360"/>
+      </w:pPr>
+      <w:rPr>
+        <w:rFonts w:ascii="Symbol" w:hAnsi="Symbol" w:hint="default"/>
+      </w:rPr>
+    </w:lvl>
+    <w:lvl w:ilvl="7" w:tplc="04090003" w:tentative="1">
+      <w:start w:val="1"/>
+      <w:numFmt w:val="bullet"/>
+      <w:lvlText w:val="o"/>
+      <w:lvlJc w:val="left"/>
+      <w:pPr>
+        <w:ind w:left="5810" w:hanging="360"/>
+      </w:pPr>
+      <w:rPr>
+        <w:rFonts w:ascii="Courier New" w:hAnsi="Courier New" w:cs="Courier New" w:hint="default"/>
+      </w:rPr>
+    </w:lvl>
+    <w:lvl w:ilvl="8" w:tplc="04090005" w:tentative="1">
+      <w:start w:val="1"/>
+      <w:numFmt w:val="bullet"/>
+      <w:lvlText w:val=""/>
+      <w:lvlJc w:val="left"/>
+      <w:pPr>
+        <w:ind w:left="6530" w:hanging="360"/>
+      </w:pPr>
+      <w:rPr>
+        <w:rFonts w:ascii="Wingdings" w:hAnsi="Wingdings" w:hint="default"/>
+      </w:rPr>
+    </w:lvl>
+  </w:abstractNum>
+  <w:abstractNum w:abstractNumId="1" w15:restartNumberingAfterBreak="0">
     <w:nsid w:val="02B804D8"/>
     <w:multiLevelType w:val="hybridMultilevel"/>
     <w:tmpl w:val="0242E794"/>
@@ -773,7 +1094,459 @@
       </w:rPr>
     </w:lvl>
   </w:abstractNum>
-  <w:abstractNum w:abstractNumId="1" w15:restartNumberingAfterBreak="0">
+  <w:abstractNum w:abstractNumId="2" w15:restartNumberingAfterBreak="0">
+    <w:nsid w:val="06A34CDA"/>
+    <w:multiLevelType w:val="hybridMultilevel"/>
+    <w:tmpl w:val="FA961780"/>
+    <w:lvl w:ilvl="0" w:tplc="04090001">
+      <w:start w:val="1"/>
+      <w:numFmt w:val="bullet"/>
+      <w:lvlText w:val=""/>
+      <w:lvlJc w:val="left"/>
+      <w:pPr>
+        <w:ind w:left="770" w:hanging="360"/>
+      </w:pPr>
+      <w:rPr>
+        <w:rFonts w:ascii="Symbol" w:hAnsi="Symbol" w:hint="default"/>
+      </w:rPr>
+    </w:lvl>
+    <w:lvl w:ilvl="1" w:tplc="04090003" w:tentative="1">
+      <w:start w:val="1"/>
+      <w:numFmt w:val="bullet"/>
+      <w:lvlText w:val="o"/>
+      <w:lvlJc w:val="left"/>
+      <w:pPr>
+        <w:ind w:left="1490" w:hanging="360"/>
+      </w:pPr>
+      <w:rPr>
+        <w:rFonts w:ascii="Courier New" w:hAnsi="Courier New" w:cs="Courier New" w:hint="default"/>
+      </w:rPr>
+    </w:lvl>
+    <w:lvl w:ilvl="2" w:tplc="04090005" w:tentative="1">
+      <w:start w:val="1"/>
+      <w:numFmt w:val="bullet"/>
+      <w:lvlText w:val=""/>
+      <w:lvlJc w:val="left"/>
+      <w:pPr>
+        <w:ind w:left="2210" w:hanging="360"/>
+      </w:pPr>
+      <w:rPr>
+        <w:rFonts w:ascii="Wingdings" w:hAnsi="Wingdings" w:hint="default"/>
+      </w:rPr>
+    </w:lvl>
+    <w:lvl w:ilvl="3" w:tplc="04090001" w:tentative="1">
+      <w:start w:val="1"/>
+      <w:numFmt w:val="bullet"/>
+      <w:lvlText w:val=""/>
+      <w:lvlJc w:val="left"/>
+      <w:pPr>
+        <w:ind w:left="2930" w:hanging="360"/>
+      </w:pPr>
+      <w:rPr>
+        <w:rFonts w:ascii="Symbol" w:hAnsi="Symbol" w:hint="default"/>
+      </w:rPr>
+    </w:lvl>
+    <w:lvl w:ilvl="4" w:tplc="04090003" w:tentative="1">
+      <w:start w:val="1"/>
+      <w:numFmt w:val="bullet"/>
+      <w:lvlText w:val="o"/>
+      <w:lvlJc w:val="left"/>
+      <w:pPr>
+        <w:ind w:left="3650" w:hanging="360"/>
+      </w:pPr>
+      <w:rPr>
+        <w:rFonts w:ascii="Courier New" w:hAnsi="Courier New" w:cs="Courier New" w:hint="default"/>
+      </w:rPr>
+    </w:lvl>
+    <w:lvl w:ilvl="5" w:tplc="04090005" w:tentative="1">
+      <w:start w:val="1"/>
+      <w:numFmt w:val="bullet"/>
+      <w:lvlText w:val=""/>
+      <w:lvlJc w:val="left"/>
+      <w:pPr>
+        <w:ind w:left="4370" w:hanging="360"/>
+      </w:pPr>
+      <w:rPr>
+        <w:rFonts w:ascii="Wingdings" w:hAnsi="Wingdings" w:hint="default"/>
+      </w:rPr>
+    </w:lvl>
+    <w:lvl w:ilvl="6" w:tplc="04090001" w:tentative="1">
+      <w:start w:val="1"/>
+      <w:numFmt w:val="bullet"/>
+      <w:lvlText w:val=""/>
+      <w:lvlJc w:val="left"/>
+      <w:pPr>
+        <w:ind w:left="5090" w:hanging="360"/>
+      </w:pPr>
+      <w:rPr>
+        <w:rFonts w:ascii="Symbol" w:hAnsi="Symbol" w:hint="default"/>
+      </w:rPr>
+    </w:lvl>
+    <w:lvl w:ilvl="7" w:tplc="04090003" w:tentative="1">
+      <w:start w:val="1"/>
+      <w:numFmt w:val="bullet"/>
+      <w:lvlText w:val="o"/>
+      <w:lvlJc w:val="left"/>
+      <w:pPr>
+        <w:ind w:left="5810" w:hanging="360"/>
+      </w:pPr>
+      <w:rPr>
+        <w:rFonts w:ascii="Courier New" w:hAnsi="Courier New" w:cs="Courier New" w:hint="default"/>
+      </w:rPr>
+    </w:lvl>
+    <w:lvl w:ilvl="8" w:tplc="04090005" w:tentative="1">
+      <w:start w:val="1"/>
+      <w:numFmt w:val="bullet"/>
+      <w:lvlText w:val=""/>
+      <w:lvlJc w:val="left"/>
+      <w:pPr>
+        <w:ind w:left="6530" w:hanging="360"/>
+      </w:pPr>
+      <w:rPr>
+        <w:rFonts w:ascii="Wingdings" w:hAnsi="Wingdings" w:hint="default"/>
+      </w:rPr>
+    </w:lvl>
+  </w:abstractNum>
+  <w:abstractNum w:abstractNumId="3" w15:restartNumberingAfterBreak="0">
+    <w:nsid w:val="2C8B199F"/>
+    <w:multiLevelType w:val="multilevel"/>
+    <w:tmpl w:val="3138C288"/>
+    <w:lvl w:ilvl="0">
+      <w:start w:val="1"/>
+      <w:numFmt w:val="bullet"/>
+      <w:lvlText w:val=""/>
+      <w:lvlJc w:val="left"/>
+      <w:pPr>
+        <w:ind w:left="770" w:hanging="360"/>
+      </w:pPr>
+      <w:rPr>
+        <w:rFonts w:ascii="Symbol" w:hAnsi="Symbol" w:cs="Symbol" w:hint="default"/>
+      </w:rPr>
+    </w:lvl>
+    <w:lvl w:ilvl="1">
+      <w:start w:val="1"/>
+      <w:numFmt w:val="bullet"/>
+      <w:lvlText w:val="o"/>
+      <w:lvlJc w:val="left"/>
+      <w:pPr>
+        <w:ind w:left="1490" w:hanging="360"/>
+      </w:pPr>
+      <w:rPr>
+        <w:rFonts w:ascii="Courier New" w:hAnsi="Courier New" w:cs="Courier New" w:hint="default"/>
+      </w:rPr>
+    </w:lvl>
+    <w:lvl w:ilvl="2">
+      <w:start w:val="1"/>
+      <w:numFmt w:val="bullet"/>
+      <w:lvlText w:val=""/>
+      <w:lvlJc w:val="left"/>
+      <w:pPr>
+        <w:ind w:left="2210" w:hanging="360"/>
+      </w:pPr>
+      <w:rPr>
+        <w:rFonts w:ascii="Wingdings" w:hAnsi="Wingdings" w:cs="Wingdings" w:hint="default"/>
+      </w:rPr>
+    </w:lvl>
+    <w:lvl w:ilvl="3">
+      <w:start w:val="1"/>
+      <w:numFmt w:val="bullet"/>
+      <w:lvlText w:val=""/>
+      <w:lvlJc w:val="left"/>
+      <w:pPr>
+        <w:ind w:left="2930" w:hanging="360"/>
+      </w:pPr>
+      <w:rPr>
+        <w:rFonts w:ascii="Symbol" w:hAnsi="Symbol" w:cs="Symbol" w:hint="default"/>
+      </w:rPr>
+    </w:lvl>
+    <w:lvl w:ilvl="4">
+      <w:start w:val="1"/>
+      <w:numFmt w:val="bullet"/>
+      <w:lvlText w:val="o"/>
+      <w:lvlJc w:val="left"/>
+      <w:pPr>
+        <w:ind w:left="3650" w:hanging="360"/>
+      </w:pPr>
+      <w:rPr>
+        <w:rFonts w:ascii="Courier New" w:hAnsi="Courier New" w:cs="Courier New" w:hint="default"/>
+      </w:rPr>
+    </w:lvl>
+    <w:lvl w:ilvl="5">
+      <w:start w:val="1"/>
+      <w:numFmt w:val="bullet"/>
+      <w:lvlText w:val=""/>
+      <w:lvlJc w:val="left"/>
+      <w:pPr>
+        <w:ind w:left="4370" w:hanging="360"/>
+      </w:pPr>
+      <w:rPr>
+        <w:rFonts w:ascii="Wingdings" w:hAnsi="Wingdings" w:cs="Wingdings" w:hint="default"/>
+      </w:rPr>
+    </w:lvl>
+    <w:lvl w:ilvl="6">
+      <w:start w:val="1"/>
+      <w:numFmt w:val="bullet"/>
+      <w:lvlText w:val=""/>
+      <w:lvlJc w:val="left"/>
+      <w:pPr>
+        <w:ind w:left="5090" w:hanging="360"/>
+      </w:pPr>
+      <w:rPr>
+        <w:rFonts w:ascii="Symbol" w:hAnsi="Symbol" w:cs="Symbol" w:hint="default"/>
+      </w:rPr>
+    </w:lvl>
+    <w:lvl w:ilvl="7">
+      <w:start w:val="1"/>
+      <w:numFmt w:val="bullet"/>
+      <w:lvlText w:val="o"/>
+      <w:lvlJc w:val="left"/>
+      <w:pPr>
+        <w:ind w:left="5810" w:hanging="360"/>
+      </w:pPr>
+      <w:rPr>
+        <w:rFonts w:ascii="Courier New" w:hAnsi="Courier New" w:cs="Courier New" w:hint="default"/>
+      </w:rPr>
+    </w:lvl>
+    <w:lvl w:ilvl="8">
+      <w:start w:val="1"/>
+      <w:numFmt w:val="bullet"/>
+      <w:lvlText w:val=""/>
+      <w:lvlJc w:val="left"/>
+      <w:pPr>
+        <w:ind w:left="6530" w:hanging="360"/>
+      </w:pPr>
+      <w:rPr>
+        <w:rFonts w:ascii="Wingdings" w:hAnsi="Wingdings" w:cs="Wingdings" w:hint="default"/>
+      </w:rPr>
+    </w:lvl>
+  </w:abstractNum>
+  <w:abstractNum w:abstractNumId="4" w15:restartNumberingAfterBreak="0">
+    <w:nsid w:val="370B6D8E"/>
+    <w:multiLevelType w:val="hybridMultilevel"/>
+    <w:tmpl w:val="3C6414F0"/>
+    <w:lvl w:ilvl="0" w:tplc="04090001">
+      <w:start w:val="1"/>
+      <w:numFmt w:val="bullet"/>
+      <w:lvlText w:val=""/>
+      <w:lvlJc w:val="left"/>
+      <w:pPr>
+        <w:ind w:left="1440" w:hanging="360"/>
+      </w:pPr>
+      <w:rPr>
+        <w:rFonts w:ascii="Symbol" w:hAnsi="Symbol" w:hint="default"/>
+      </w:rPr>
+    </w:lvl>
+    <w:lvl w:ilvl="1" w:tplc="04090003" w:tentative="1">
+      <w:start w:val="1"/>
+      <w:numFmt w:val="bullet"/>
+      <w:lvlText w:val="o"/>
+      <w:lvlJc w:val="left"/>
+      <w:pPr>
+        <w:ind w:left="2160" w:hanging="360"/>
+      </w:pPr>
+      <w:rPr>
+        <w:rFonts w:ascii="Courier New" w:hAnsi="Courier New" w:cs="Courier New" w:hint="default"/>
+      </w:rPr>
+    </w:lvl>
+    <w:lvl w:ilvl="2" w:tplc="04090005" w:tentative="1">
+      <w:start w:val="1"/>
+      <w:numFmt w:val="bullet"/>
+      <w:lvlText w:val=""/>
+      <w:lvlJc w:val="left"/>
+      <w:pPr>
+        <w:ind w:left="2880" w:hanging="360"/>
+      </w:pPr>
+      <w:rPr>
+        <w:rFonts w:ascii="Wingdings" w:hAnsi="Wingdings" w:hint="default"/>
+      </w:rPr>
+    </w:lvl>
+    <w:lvl w:ilvl="3" w:tplc="04090001" w:tentative="1">
+      <w:start w:val="1"/>
+      <w:numFmt w:val="bullet"/>
+      <w:lvlText w:val=""/>
+      <w:lvlJc w:val="left"/>
+      <w:pPr>
+        <w:ind w:left="3600" w:hanging="360"/>
+      </w:pPr>
+      <w:rPr>
+        <w:rFonts w:ascii="Symbol" w:hAnsi="Symbol" w:hint="default"/>
+      </w:rPr>
+    </w:lvl>
+    <w:lvl w:ilvl="4" w:tplc="04090003" w:tentative="1">
+      <w:start w:val="1"/>
+      <w:numFmt w:val="bullet"/>
+      <w:lvlText w:val="o"/>
+      <w:lvlJc w:val="left"/>
+      <w:pPr>
+        <w:ind w:left="4320" w:hanging="360"/>
+      </w:pPr>
+      <w:rPr>
+        <w:rFonts w:ascii="Courier New" w:hAnsi="Courier New" w:cs="Courier New" w:hint="default"/>
+      </w:rPr>
+    </w:lvl>
+    <w:lvl w:ilvl="5" w:tplc="04090005" w:tentative="1">
+      <w:start w:val="1"/>
+      <w:numFmt w:val="bullet"/>
+      <w:lvlText w:val=""/>
+      <w:lvlJc w:val="left"/>
+      <w:pPr>
+        <w:ind w:left="5040" w:hanging="360"/>
+      </w:pPr>
+      <w:rPr>
+        <w:rFonts w:ascii="Wingdings" w:hAnsi="Wingdings" w:hint="default"/>
+      </w:rPr>
+    </w:lvl>
+    <w:lvl w:ilvl="6" w:tplc="04090001" w:tentative="1">
+      <w:start w:val="1"/>
+      <w:numFmt w:val="bullet"/>
+      <w:lvlText w:val=""/>
+      <w:lvlJc w:val="left"/>
+      <w:pPr>
+        <w:ind w:left="5760" w:hanging="360"/>
+      </w:pPr>
+      <w:rPr>
+        <w:rFonts w:ascii="Symbol" w:hAnsi="Symbol" w:hint="default"/>
+      </w:rPr>
+    </w:lvl>
+    <w:lvl w:ilvl="7" w:tplc="04090003" w:tentative="1">
+      <w:start w:val="1"/>
+      <w:numFmt w:val="bullet"/>
+      <w:lvlText w:val="o"/>
+      <w:lvlJc w:val="left"/>
+      <w:pPr>
+        <w:ind w:left="6480" w:hanging="360"/>
+      </w:pPr>
+      <w:rPr>
+        <w:rFonts w:ascii="Courier New" w:hAnsi="Courier New" w:cs="Courier New" w:hint="default"/>
+      </w:rPr>
+    </w:lvl>
+    <w:lvl w:ilvl="8" w:tplc="04090005" w:tentative="1">
+      <w:start w:val="1"/>
+      <w:numFmt w:val="bullet"/>
+      <w:lvlText w:val=""/>
+      <w:lvlJc w:val="left"/>
+      <w:pPr>
+        <w:ind w:left="7200" w:hanging="360"/>
+      </w:pPr>
+      <w:rPr>
+        <w:rFonts w:ascii="Wingdings" w:hAnsi="Wingdings" w:hint="default"/>
+      </w:rPr>
+    </w:lvl>
+  </w:abstractNum>
+  <w:abstractNum w:abstractNumId="5" w15:restartNumberingAfterBreak="0">
+    <w:nsid w:val="3CFA10D9"/>
+    <w:multiLevelType w:val="multilevel"/>
+    <w:tmpl w:val="359E500C"/>
+    <w:lvl w:ilvl="0">
+      <w:start w:val="1"/>
+      <w:numFmt w:val="bullet"/>
+      <w:lvlText w:val=""/>
+      <w:lvlJc w:val="left"/>
+      <w:pPr>
+        <w:ind w:left="720" w:hanging="360"/>
+      </w:pPr>
+      <w:rPr>
+        <w:rFonts w:ascii="Symbol" w:hAnsi="Symbol" w:cs="Symbol" w:hint="default"/>
+      </w:rPr>
+    </w:lvl>
+    <w:lvl w:ilvl="1">
+      <w:start w:val="1"/>
+      <w:numFmt w:val="bullet"/>
+      <w:lvlText w:val="o"/>
+      <w:lvlJc w:val="left"/>
+      <w:pPr>
+        <w:ind w:left="1440" w:hanging="360"/>
+      </w:pPr>
+      <w:rPr>
+        <w:rFonts w:ascii="Courier New" w:hAnsi="Courier New" w:cs="Courier New" w:hint="default"/>
+      </w:rPr>
+    </w:lvl>
+    <w:lvl w:ilvl="2">
+      <w:start w:val="1"/>
+      <w:numFmt w:val="bullet"/>
+      <w:lvlText w:val=""/>
+      <w:lvlJc w:val="left"/>
+      <w:pPr>
+        <w:ind w:left="2160" w:hanging="360"/>
+      </w:pPr>
+      <w:rPr>
+        <w:rFonts w:ascii="Wingdings" w:hAnsi="Wingdings" w:cs="Wingdings" w:hint="default"/>
+      </w:rPr>
+    </w:lvl>
+    <w:lvl w:ilvl="3">
+      <w:start w:val="1"/>
+      <w:numFmt w:val="bullet"/>
+      <w:lvlText w:val=""/>
+      <w:lvlJc w:val="left"/>
+      <w:pPr>
+        <w:ind w:left="2880" w:hanging="360"/>
+      </w:pPr>
+      <w:rPr>
+        <w:rFonts w:ascii="Symbol" w:hAnsi="Symbol" w:cs="Symbol" w:hint="default"/>
+      </w:rPr>
+    </w:lvl>
+    <w:lvl w:ilvl="4">
+      <w:start w:val="1"/>
+      <w:numFmt w:val="bullet"/>
+      <w:lvlText w:val="o"/>
+      <w:lvlJc w:val="left"/>
+      <w:pPr>
+        <w:ind w:left="3600" w:hanging="360"/>
+      </w:pPr>
+      <w:rPr>
+        <w:rFonts w:ascii="Courier New" w:hAnsi="Courier New" w:cs="Courier New" w:hint="default"/>
+      </w:rPr>
+    </w:lvl>
+    <w:lvl w:ilvl="5">
+      <w:start w:val="1"/>
+      <w:numFmt w:val="bullet"/>
+      <w:lvlText w:val=""/>
+      <w:lvlJc w:val="left"/>
+      <w:pPr>
+        <w:ind w:left="4320" w:hanging="360"/>
+      </w:pPr>
+      <w:rPr>
+        <w:rFonts w:ascii="Wingdings" w:hAnsi="Wingdings" w:cs="Wingdings" w:hint="default"/>
+      </w:rPr>
+    </w:lvl>
+    <w:lvl w:ilvl="6">
+      <w:start w:val="1"/>
+      <w:numFmt w:val="bullet"/>
+      <w:lvlText w:val=""/>
+      <w:lvlJc w:val="left"/>
+      <w:pPr>
+        <w:ind w:left="5040" w:hanging="360"/>
+      </w:pPr>
+      <w:rPr>
+        <w:rFonts w:ascii="Symbol" w:hAnsi="Symbol" w:cs="Symbol" w:hint="default"/>
+      </w:rPr>
+    </w:lvl>
+    <w:lvl w:ilvl="7">
+      <w:start w:val="1"/>
+      <w:numFmt w:val="bullet"/>
+      <w:lvlText w:val="o"/>
+      <w:lvlJc w:val="left"/>
+      <w:pPr>
+        <w:ind w:left="5760" w:hanging="360"/>
+      </w:pPr>
+      <w:rPr>
+        <w:rFonts w:ascii="Courier New" w:hAnsi="Courier New" w:cs="Courier New" w:hint="default"/>
+      </w:rPr>
+    </w:lvl>
+    <w:lvl w:ilvl="8">
+      <w:start w:val="1"/>
+      <w:numFmt w:val="bullet"/>
+      <w:lvlText w:val=""/>
+      <w:lvlJc w:val="left"/>
+      <w:pPr>
+        <w:ind w:left="6480" w:hanging="360"/>
+      </w:pPr>
+      <w:rPr>
+        <w:rFonts w:ascii="Wingdings" w:hAnsi="Wingdings" w:cs="Wingdings" w:hint="default"/>
+      </w:rPr>
+    </w:lvl>
+  </w:abstractNum>
+  <w:abstractNum w:abstractNumId="6" w15:restartNumberingAfterBreak="0">
     <w:nsid w:val="3F387AC6"/>
     <w:multiLevelType w:val="hybridMultilevel"/>
     <w:tmpl w:val="923A21EC"/>
@@ -886,11 +1659,160 @@
       </w:rPr>
     </w:lvl>
   </w:abstractNum>
+  <w:abstractNum w:abstractNumId="7" w15:restartNumberingAfterBreak="0">
+    <w:nsid w:val="5A8622A9"/>
+    <w:multiLevelType w:val="hybridMultilevel"/>
+    <w:tmpl w:val="AB043DA4"/>
+    <w:lvl w:ilvl="0" w:tplc="04090001">
+      <w:start w:val="1"/>
+      <w:numFmt w:val="bullet"/>
+      <w:lvlText w:val=""/>
+      <w:lvlJc w:val="left"/>
+      <w:pPr>
+        <w:ind w:left="720" w:hanging="360"/>
+      </w:pPr>
+      <w:rPr>
+        <w:rFonts w:ascii="Symbol" w:hAnsi="Symbol" w:hint="default"/>
+      </w:rPr>
+    </w:lvl>
+    <w:lvl w:ilvl="1" w:tplc="04090003" w:tentative="1">
+      <w:start w:val="1"/>
+      <w:numFmt w:val="bullet"/>
+      <w:lvlText w:val="o"/>
+      <w:lvlJc w:val="left"/>
+      <w:pPr>
+        <w:ind w:left="1440" w:hanging="360"/>
+      </w:pPr>
+      <w:rPr>
+        <w:rFonts w:ascii="Courier New" w:hAnsi="Courier New" w:cs="Courier New" w:hint="default"/>
+      </w:rPr>
+    </w:lvl>
+    <w:lvl w:ilvl="2" w:tplc="04090005" w:tentative="1">
+      <w:start w:val="1"/>
+      <w:numFmt w:val="bullet"/>
+      <w:lvlText w:val=""/>
+      <w:lvlJc w:val="left"/>
+      <w:pPr>
+        <w:ind w:left="2160" w:hanging="360"/>
+      </w:pPr>
+      <w:rPr>
+        <w:rFonts w:ascii="Wingdings" w:hAnsi="Wingdings" w:hint="default"/>
+      </w:rPr>
+    </w:lvl>
+    <w:lvl w:ilvl="3" w:tplc="04090001" w:tentative="1">
+      <w:start w:val="1"/>
+      <w:numFmt w:val="bullet"/>
+      <w:lvlText w:val=""/>
+      <w:lvlJc w:val="left"/>
+      <w:pPr>
+        <w:ind w:left="2880" w:hanging="360"/>
+      </w:pPr>
+      <w:rPr>
+        <w:rFonts w:ascii="Symbol" w:hAnsi="Symbol" w:hint="default"/>
+      </w:rPr>
+    </w:lvl>
+    <w:lvl w:ilvl="4" w:tplc="04090003" w:tentative="1">
+      <w:start w:val="1"/>
+      <w:numFmt w:val="bullet"/>
+      <w:lvlText w:val="o"/>
+      <w:lvlJc w:val="left"/>
+      <w:pPr>
+        <w:ind w:left="3600" w:hanging="360"/>
+      </w:pPr>
+      <w:rPr>
+        <w:rFonts w:ascii="Courier New" w:hAnsi="Courier New" w:cs="Courier New" w:hint="default"/>
+      </w:rPr>
+    </w:lvl>
+    <w:lvl w:ilvl="5" w:tplc="04090005" w:tentative="1">
+      <w:start w:val="1"/>
+      <w:numFmt w:val="bullet"/>
+      <w:lvlText w:val=""/>
+      <w:lvlJc w:val="left"/>
+      <w:pPr>
+        <w:ind w:left="4320" w:hanging="360"/>
+      </w:pPr>
+      <w:rPr>
+        <w:rFonts w:ascii="Wingdings" w:hAnsi="Wingdings" w:hint="default"/>
+      </w:rPr>
+    </w:lvl>
+    <w:lvl w:ilvl="6" w:tplc="04090001" w:tentative="1">
+      <w:start w:val="1"/>
+      <w:numFmt w:val="bullet"/>
+      <w:lvlText w:val=""/>
+      <w:lvlJc w:val="left"/>
+      <w:pPr>
+        <w:ind w:left="5040" w:hanging="360"/>
+      </w:pPr>
+      <w:rPr>
+        <w:rFonts w:ascii="Symbol" w:hAnsi="Symbol" w:hint="default"/>
+      </w:rPr>
+    </w:lvl>
+    <w:lvl w:ilvl="7" w:tplc="04090003" w:tentative="1">
+      <w:start w:val="1"/>
+      <w:numFmt w:val="bullet"/>
+      <w:lvlText w:val="o"/>
+      <w:lvlJc w:val="left"/>
+      <w:pPr>
+        <w:ind w:left="5760" w:hanging="360"/>
+      </w:pPr>
+      <w:rPr>
+        <w:rFonts w:ascii="Courier New" w:hAnsi="Courier New" w:cs="Courier New" w:hint="default"/>
+      </w:rPr>
+    </w:lvl>
+    <w:lvl w:ilvl="8" w:tplc="04090005" w:tentative="1">
+      <w:start w:val="1"/>
+      <w:numFmt w:val="bullet"/>
+      <w:lvlText w:val=""/>
+      <w:lvlJc w:val="left"/>
+      <w:pPr>
+        <w:ind w:left="6480" w:hanging="360"/>
+      </w:pPr>
+      <w:rPr>
+        <w:rFonts w:ascii="Wingdings" w:hAnsi="Wingdings" w:hint="default"/>
+      </w:rPr>
+    </w:lvl>
+  </w:abstractNum>
   <w:num w:numId="1">
+    <w:abstractNumId w:val="1"/>
+  </w:num>
+  <w:num w:numId="2">
+    <w:abstractNumId w:val="6"/>
+  </w:num>
+  <w:num w:numId="3">
+    <w:abstractNumId w:val="4"/>
+  </w:num>
+  <w:num w:numId="4">
+    <w:abstractNumId w:val="2"/>
+  </w:num>
+  <w:num w:numId="5">
+    <w:abstractNumId w:val="7"/>
+  </w:num>
+  <w:num w:numId="6">
     <w:abstractNumId w:val="0"/>
   </w:num>
-  <w:num w:numId="2">
-    <w:abstractNumId w:val="1"/>
+  <w:num w:numId="7">
+    <w:abstractNumId w:val="5"/>
+    <w:lvlOverride w:ilvl="0"/>
+    <w:lvlOverride w:ilvl="1"/>
+    <w:lvlOverride w:ilvl="2"/>
+    <w:lvlOverride w:ilvl="3"/>
+    <w:lvlOverride w:ilvl="4"/>
+    <w:lvlOverride w:ilvl="5"/>
+    <w:lvlOverride w:ilvl="6"/>
+    <w:lvlOverride w:ilvl="7"/>
+    <w:lvlOverride w:ilvl="8"/>
+  </w:num>
+  <w:num w:numId="8">
+    <w:abstractNumId w:val="3"/>
+    <w:lvlOverride w:ilvl="0"/>
+    <w:lvlOverride w:ilvl="1"/>
+    <w:lvlOverride w:ilvl="2"/>
+    <w:lvlOverride w:ilvl="3"/>
+    <w:lvlOverride w:ilvl="4"/>
+    <w:lvlOverride w:ilvl="5"/>
+    <w:lvlOverride w:ilvl="6"/>
+    <w:lvlOverride w:ilvl="7"/>
+    <w:lvlOverride w:ilvl="8"/>
   </w:num>
 </w:numbering>
 </file>
@@ -1328,6 +2250,36 @@
       <w:contextualSpacing/>
     </w:pPr>
   </w:style>
+  <w:style w:type="paragraph" w:styleId="BalloonText">
+    <w:name w:val="Balloon Text"/>
+    <w:basedOn w:val="Normal"/>
+    <w:link w:val="BalloonTextChar"/>
+    <w:uiPriority w:val="99"/>
+    <w:semiHidden/>
+    <w:unhideWhenUsed/>
+    <w:rsid w:val="00CF57B4"/>
+    <w:pPr>
+      <w:spacing w:after="0" w:line="240" w:lineRule="auto"/>
+    </w:pPr>
+    <w:rPr>
+      <w:rFonts w:ascii="Segoe UI" w:hAnsi="Segoe UI" w:cs="Segoe UI"/>
+      <w:sz w:val="18"/>
+      <w:szCs w:val="18"/>
+    </w:rPr>
+  </w:style>
+  <w:style w:type="character" w:customStyle="1" w:styleId="BalloonTextChar">
+    <w:name w:val="Balloon Text Char"/>
+    <w:basedOn w:val="DefaultParagraphFont"/>
+    <w:link w:val="BalloonText"/>
+    <w:uiPriority w:val="99"/>
+    <w:semiHidden/>
+    <w:rsid w:val="00CF57B4"/>
+    <w:rPr>
+      <w:rFonts w:ascii="Segoe UI" w:eastAsiaTheme="minorHAnsi" w:hAnsi="Segoe UI" w:cs="Segoe UI"/>
+      <w:sz w:val="18"/>
+      <w:szCs w:val="18"/>
+    </w:rPr>
+  </w:style>
 </w:styles>
 </file>
 

</xml_diff>

<commit_message>
calculated sigma * beta_soc
</commit_message>
<xml_diff>
--- a/ProjectDocs/ProgressReportPhase2.docx
+++ b/ProjectDocs/ProgressReportPhase2.docx
@@ -562,24 +562,60 @@
           <w:sz w:val="24"/>
           <w:szCs w:val="24"/>
         </w:rPr>
-        <w:t>The team planned to build an intuitive UI but were too hyper-focused on the back-end to make a usable interface. The team also did not have a pilot testing script ready for Dr. Reimer for a scheduled pilot test.</w:t>
-      </w:r>
-    </w:p>
-    <w:p>
-      <w:pPr>
-        <w:rPr>
-          <w:b/>
-          <w:sz w:val="24"/>
-          <w:szCs w:val="24"/>
-        </w:rPr>
-      </w:pPr>
-      <w:r>
-        <w:rPr>
-          <w:b/>
-          <w:sz w:val="24"/>
-          <w:szCs w:val="24"/>
-        </w:rPr>
-        <w:t>What particular challenges did the team face?</w:t>
+        <w:t xml:space="preserve">The team planned to build an intuitive UI but were too hyper-focused on the </w:t>
+      </w:r>
+      <w:proofErr w:type="gramStart"/>
+      <w:r>
+        <w:rPr>
+          <w:bCs/>
+          <w:sz w:val="24"/>
+          <w:szCs w:val="24"/>
+        </w:rPr>
+        <w:t>back-end</w:t>
+      </w:r>
+      <w:proofErr w:type="gramEnd"/>
+      <w:r>
+        <w:rPr>
+          <w:bCs/>
+          <w:sz w:val="24"/>
+          <w:szCs w:val="24"/>
+        </w:rPr>
+        <w:t xml:space="preserve"> to make a usable interface. The team also did not have a pilot testing script ready for Dr. Reimer for a scheduled pilot test.</w:t>
+      </w:r>
+    </w:p>
+    <w:p>
+      <w:pPr>
+        <w:rPr>
+          <w:b/>
+          <w:sz w:val="24"/>
+          <w:szCs w:val="24"/>
+        </w:rPr>
+      </w:pPr>
+      <w:r>
+        <w:rPr>
+          <w:b/>
+          <w:sz w:val="24"/>
+          <w:szCs w:val="24"/>
+        </w:rPr>
+        <w:t xml:space="preserve">What </w:t>
+      </w:r>
+      <w:proofErr w:type="gramStart"/>
+      <w:r>
+        <w:rPr>
+          <w:b/>
+          <w:sz w:val="24"/>
+          <w:szCs w:val="24"/>
+        </w:rPr>
+        <w:t>particular challenges</w:t>
+      </w:r>
+      <w:proofErr w:type="gramEnd"/>
+      <w:r>
+        <w:rPr>
+          <w:b/>
+          <w:sz w:val="24"/>
+          <w:szCs w:val="24"/>
+        </w:rPr>
+        <w:t xml:space="preserve"> did the team face?</w:t>
       </w:r>
     </w:p>
     <w:p>
@@ -597,7 +633,17 @@
           <w:sz w:val="24"/>
           <w:szCs w:val="24"/>
         </w:rPr>
-        <w:t>Preprocessing steps with input data-sets (fixed by Arthur)</w:t>
+        <w:t>Preprocessing steps with input data</w:t>
+      </w:r>
+      <w:bookmarkStart w:id="0" w:name="_GoBack"/>
+      <w:bookmarkEnd w:id="0"/>
+      <w:r>
+        <w:rPr>
+          <w:bCs/>
+          <w:sz w:val="24"/>
+          <w:szCs w:val="24"/>
+        </w:rPr>
+        <w:t>sets (fixed by Arthur)</w:t>
       </w:r>
     </w:p>
     <w:p>
@@ -620,7 +666,25 @@
           <w:sz w:val="24"/>
           <w:szCs w:val="24"/>
         </w:rPr>
-        <w:t>Seamlessly connecting all of the team’s separate classes and functions</w:t>
+        <w:t xml:space="preserve">Seamlessly connecting </w:t>
+      </w:r>
+      <w:proofErr w:type="gramStart"/>
+      <w:r>
+        <w:rPr>
+          <w:bCs/>
+          <w:sz w:val="24"/>
+          <w:szCs w:val="24"/>
+        </w:rPr>
+        <w:t>all of</w:t>
+      </w:r>
+      <w:proofErr w:type="gramEnd"/>
+      <w:r>
+        <w:rPr>
+          <w:bCs/>
+          <w:sz w:val="24"/>
+          <w:szCs w:val="24"/>
+        </w:rPr>
+        <w:t xml:space="preserve"> the team’s separate classes and functions</w:t>
       </w:r>
     </w:p>
     <w:p>
@@ -696,18 +760,29 @@
     </w:p>
     <w:p>
       <w:pPr>
-        <w:rPr>
-          <w:b/>
-          <w:sz w:val="24"/>
-          <w:szCs w:val="24"/>
-        </w:rPr>
-      </w:pPr>
-      <w:r>
-        <w:rPr>
-          <w:b/>
-          <w:sz w:val="24"/>
-          <w:szCs w:val="24"/>
-        </w:rPr>
+        <w:spacing w:line="256" w:lineRule="auto"/>
+      </w:pPr>
+    </w:p>
+    <w:p>
+      <w:pPr>
+        <w:spacing w:line="256" w:lineRule="auto"/>
+      </w:pPr>
+    </w:p>
+    <w:p>
+      <w:pPr>
+        <w:rPr>
+          <w:b/>
+          <w:sz w:val="24"/>
+          <w:szCs w:val="24"/>
+        </w:rPr>
+      </w:pPr>
+      <w:r>
+        <w:rPr>
+          <w:b/>
+          <w:sz w:val="24"/>
+          <w:szCs w:val="24"/>
+        </w:rPr>
+        <w:lastRenderedPageBreak/>
         <w:t xml:space="preserve">What will the team accomplish </w:t>
       </w:r>
       <w:r>
@@ -742,7 +817,6 @@
           <w:sz w:val="24"/>
           <w:szCs w:val="24"/>
         </w:rPr>
-        <w:lastRenderedPageBreak/>
         <w:t>The team will complete the rest of the project as outlined in phases 3 4 of our implementation plan, which include:</w:t>
       </w:r>
     </w:p>
@@ -823,8 +897,6 @@
           <w:szCs w:val="24"/>
         </w:rPr>
       </w:pPr>
-      <w:bookmarkStart w:id="0" w:name="_GoBack"/>
-      <w:bookmarkEnd w:id="0"/>
       <w:r>
         <w:rPr>
           <w:b/>
@@ -1792,27 +1864,9 @@
   </w:num>
   <w:num w:numId="7">
     <w:abstractNumId w:val="5"/>
-    <w:lvlOverride w:ilvl="0"/>
-    <w:lvlOverride w:ilvl="1"/>
-    <w:lvlOverride w:ilvl="2"/>
-    <w:lvlOverride w:ilvl="3"/>
-    <w:lvlOverride w:ilvl="4"/>
-    <w:lvlOverride w:ilvl="5"/>
-    <w:lvlOverride w:ilvl="6"/>
-    <w:lvlOverride w:ilvl="7"/>
-    <w:lvlOverride w:ilvl="8"/>
   </w:num>
   <w:num w:numId="8">
     <w:abstractNumId w:val="3"/>
-    <w:lvlOverride w:ilvl="0"/>
-    <w:lvlOverride w:ilvl="1"/>
-    <w:lvlOverride w:ilvl="2"/>
-    <w:lvlOverride w:ilvl="3"/>
-    <w:lvlOverride w:ilvl="4"/>
-    <w:lvlOverride w:ilvl="5"/>
-    <w:lvlOverride w:ilvl="6"/>
-    <w:lvlOverride w:ilvl="7"/>
-    <w:lvlOverride w:ilvl="8"/>
   </w:num>
 </w:numbering>
 </file>

</xml_diff>